<commit_message>
Noted all used Pin detail in PCB board
</commit_message>
<xml_diff>
--- a/Block Diagrams/PinDetails and Block Diagram.docx
+++ b/Block Diagrams/PinDetails and Block Diagram.docx
@@ -1,9 +1,26 @@
 
 <file path=word/document.xml><?xml version="1.0" encoding="utf-8"?>
-<w:document xmlns:wpc="http://schemas.microsoft.com/office/word/2010/wordprocessingCanvas" xmlns:cx="http://schemas.microsoft.com/office/drawing/2014/chartex" xmlns:mc="http://schemas.openxmlformats.org/markup-compatibility/2006" xmlns:o="urn:schemas-microsoft-com:office:office" xmlns:r="http://schemas.openxmlformats.org/officeDocument/2006/relationships" xmlns:m="http://schemas.openxmlformats.org/officeDocument/2006/math" xmlns:v="urn:schemas-microsoft-com:vml" xmlns:wp14="http://schemas.microsoft.com/office/word/2010/wordprocessingDrawing" xmlns:wp="http://schemas.openxmlformats.org/drawingml/2006/wordprocessingDrawing" xmlns:w10="urn:schemas-microsoft-com:office:word" xmlns:w="http://schemas.openxmlformats.org/wordprocessingml/2006/main" xmlns:w14="http://schemas.microsoft.com/office/word/2010/wordml" xmlns:w15="http://schemas.microsoft.com/office/word/2012/wordml" xmlns:w16se="http://schemas.microsoft.com/office/word/2015/wordml/symex" xmlns:wpg="http://schemas.microsoft.com/office/word/2010/wordprocessingGroup" xmlns:wpi="http://schemas.microsoft.com/office/word/2010/wordprocessingInk" xmlns:wne="http://schemas.microsoft.com/office/word/2006/wordml" xmlns:wps="http://schemas.microsoft.com/office/word/2010/wordprocessingShape" mc:Ignorable="w14 w15 w16se wp14">
+<w:document xmlns:wpc="http://schemas.microsoft.com/office/word/2010/wordprocessingCanvas" xmlns:mc="http://schemas.openxmlformats.org/markup-compatibility/2006" xmlns:o="urn:schemas-microsoft-com:office:office" xmlns:r="http://schemas.openxmlformats.org/officeDocument/2006/relationships" xmlns:m="http://schemas.openxmlformats.org/officeDocument/2006/math" xmlns:v="urn:schemas-microsoft-com:vml" xmlns:wp14="http://schemas.microsoft.com/office/word/2010/wordprocessingDrawing" xmlns:wp="http://schemas.openxmlformats.org/drawingml/2006/wordprocessingDrawing" xmlns:w10="urn:schemas-microsoft-com:office:word" xmlns:w="http://schemas.openxmlformats.org/wordprocessingml/2006/main" xmlns:w14="http://schemas.microsoft.com/office/word/2010/wordml" xmlns:w15="http://schemas.microsoft.com/office/word/2012/wordml" xmlns:wpg="http://schemas.microsoft.com/office/word/2010/wordprocessingGroup" xmlns:wpi="http://schemas.microsoft.com/office/word/2010/wordprocessingInk" xmlns:wne="http://schemas.microsoft.com/office/word/2006/wordml" xmlns:wps="http://schemas.microsoft.com/office/word/2010/wordprocessingShape" mc:Ignorable="w14 w15 wp14">
   <w:body>
-    <w:p>
-      <w:bookmarkStart w:id="0" w:name="_GoBack"/>
+    <w:p/>
+    <w:p>
+      <w:pPr>
+        <w:rPr>
+          <w:b/>
+          <w:sz w:val="40"/>
+        </w:rPr>
+      </w:pPr>
+      <w:r>
+        <w:rPr>
+          <w:b/>
+          <w:sz w:val="40"/>
+        </w:rPr>
+        <w:t>PIN Details</w:t>
+      </w:r>
+    </w:p>
+    <w:p/>
+    <w:p/>
+    <w:p>
       <w:r>
         <w:rPr>
           <w:noProof/>
@@ -13,10 +30,10 @@
           <wp:anchor distT="0" distB="0" distL="114300" distR="114300" simplePos="0" relativeHeight="251662336" behindDoc="1" locked="0" layoutInCell="1" allowOverlap="1">
             <wp:simplePos x="0" y="0"/>
             <wp:positionH relativeFrom="column">
-              <wp:posOffset>-342900</wp:posOffset>
+              <wp:posOffset>-304800</wp:posOffset>
             </wp:positionH>
             <wp:positionV relativeFrom="paragraph">
-              <wp:posOffset>231</wp:posOffset>
+              <wp:posOffset>413385</wp:posOffset>
             </wp:positionV>
             <wp:extent cx="6340475" cy="5678681"/>
             <wp:effectExtent l="0" t="0" r="3175" b="0"/>
@@ -58,7 +75,7 @@
                   <pic:spPr bwMode="auto">
                     <a:xfrm>
                       <a:off x="0" y="0"/>
-                      <a:ext cx="6345676" cy="5683339"/>
+                      <a:ext cx="6340475" cy="5678681"/>
                     </a:xfrm>
                     <a:prstGeom prst="rect">
                       <a:avLst/>
@@ -80,15 +97,30 @@
           </wp:anchor>
         </w:drawing>
       </w:r>
-      <w:bookmarkEnd w:id="0"/>
+      <w:r>
+        <w:t>c10</w:t>
+      </w:r>
+      <w:proofErr w:type="gramStart"/>
+      <w:r>
+        <w:t>,b9,b8</w:t>
+      </w:r>
+      <w:proofErr w:type="gramEnd"/>
+      <w:r>
+        <w:t>, c11,c12,c13</w:t>
+      </w:r>
     </w:p>
     <w:p/>
-    <w:p/>
-    <w:p/>
-    <w:p/>
-    <w:p/>
-    <w:p/>
-    <w:p/>
+    <w:p>
+      <w:r>
+        <w:t xml:space="preserve">Port D5 </w:t>
+      </w:r>
+      <w:r>
+        <w:sym w:font="Wingdings" w:char="F0E0"/>
+      </w:r>
+      <w:r>
+        <w:t>Light</w:t>
+      </w:r>
+    </w:p>
     <w:p>
       <w:r>
         <w:rPr>
@@ -97,26 +129,10 @@
         </w:rPr>
         <w:lastRenderedPageBreak/>
         <w:drawing>
-          <wp:anchor distT="0" distB="0" distL="114300" distR="114300" simplePos="0" relativeHeight="251661312" behindDoc="1" locked="0" layoutInCell="1" allowOverlap="1" wp14:anchorId="3C33EE73" wp14:editId="2F4F7A76">
-            <wp:simplePos x="0" y="0"/>
-            <wp:positionH relativeFrom="margin">
-              <wp:posOffset>-248920</wp:posOffset>
-            </wp:positionH>
-            <wp:positionV relativeFrom="paragraph">
-              <wp:posOffset>0</wp:posOffset>
-            </wp:positionV>
-            <wp:extent cx="6229985" cy="4803140"/>
-            <wp:effectExtent l="0" t="0" r="0" b="0"/>
-            <wp:wrapTight wrapText="bothSides">
-              <wp:wrapPolygon edited="0">
-                <wp:start x="0" y="0"/>
-                <wp:lineTo x="0" y="21503"/>
-                <wp:lineTo x="21532" y="21503"/>
-                <wp:lineTo x="21532" y="0"/>
-                <wp:lineTo x="0" y="0"/>
-              </wp:wrapPolygon>
-            </wp:wrapTight>
-            <wp:docPr id="1" name="Picture 1" descr="D:\Project\Combi_Oven\CombiOvenBlockdiagram\Circuit Block diagram.png"/>
+          <wp:inline distT="0" distB="0" distL="0" distR="0">
+            <wp:extent cx="5731510" cy="4482465"/>
+            <wp:effectExtent l="0" t="0" r="2540" b="0"/>
+            <wp:docPr id="3" name="Picture 3"/>
             <wp:cNvGraphicFramePr>
               <a:graphicFrameLocks xmlns:a="http://schemas.openxmlformats.org/drawingml/2006/main" noChangeAspect="1"/>
             </wp:cNvGraphicFramePr>
@@ -124,50 +140,47 @@
               <a:graphicData uri="http://schemas.openxmlformats.org/drawingml/2006/picture">
                 <pic:pic xmlns:pic="http://schemas.openxmlformats.org/drawingml/2006/picture">
                   <pic:nvPicPr>
-                    <pic:cNvPr id="0" name="Picture 1" descr="D:\Project\Combi_Oven\CombiOvenBlockdiagram\Circuit Block diagram.png"/>
-                    <pic:cNvPicPr>
-                      <a:picLocks noChangeAspect="1" noChangeArrowheads="1"/>
-                    </pic:cNvPicPr>
+                    <pic:cNvPr id="3" name="Block diagram.png"/>
+                    <pic:cNvPicPr/>
                   </pic:nvPicPr>
                   <pic:blipFill>
-                    <a:blip r:embed="rId7" cstate="print">
+                    <a:blip r:embed="rId7">
                       <a:extLst>
                         <a:ext uri="{28A0092B-C50C-407E-A947-70E740481C1C}">
                           <a14:useLocalDpi xmlns:a14="http://schemas.microsoft.com/office/drawing/2010/main" val="0"/>
                         </a:ext>
                       </a:extLst>
                     </a:blip>
-                    <a:srcRect/>
                     <a:stretch>
                       <a:fillRect/>
                     </a:stretch>
                   </pic:blipFill>
-                  <pic:spPr bwMode="auto">
+                  <pic:spPr>
                     <a:xfrm>
                       <a:off x="0" y="0"/>
-                      <a:ext cx="6229985" cy="4803140"/>
+                      <a:ext cx="5731510" cy="4482465"/>
                     </a:xfrm>
                     <a:prstGeom prst="rect">
                       <a:avLst/>
                     </a:prstGeom>
-                    <a:noFill/>
-                    <a:ln>
-                      <a:noFill/>
-                    </a:ln>
                   </pic:spPr>
                 </pic:pic>
               </a:graphicData>
             </a:graphic>
-            <wp14:sizeRelH relativeFrom="margin">
-              <wp14:pctWidth>0</wp14:pctWidth>
-            </wp14:sizeRelH>
-            <wp14:sizeRelV relativeFrom="margin">
-              <wp14:pctHeight>0</wp14:pctHeight>
-            </wp14:sizeRelV>
-          </wp:anchor>
+          </wp:inline>
         </w:drawing>
       </w:r>
     </w:p>
+    <w:p/>
+    <w:p>
+      <w:pPr>
+        <w:rPr>
+          <w:noProof/>
+          <w:lang w:eastAsia="en-IN"/>
+        </w:rPr>
+      </w:pPr>
+    </w:p>
+    <w:p/>
     <w:p/>
     <w:p/>
     <w:p/>
@@ -1407,10 +1420,7 @@
               <w:t>Output</w:t>
             </w:r>
             <w:r>
-              <w:t xml:space="preserve">  </w:t>
-            </w:r>
-            <w:r>
-              <w:t>(OptoCoupler)</w:t>
+              <w:t xml:space="preserve">  (OptoCoupler)</w:t>
             </w:r>
           </w:p>
         </w:tc>
@@ -1459,10 +1469,7 @@
               <w:t>Output</w:t>
             </w:r>
             <w:r>
-              <w:t xml:space="preserve">  </w:t>
-            </w:r>
-            <w:r>
-              <w:t>(OptoCoupler)</w:t>
+              <w:t xml:space="preserve">  (OptoCoupler)</w:t>
             </w:r>
           </w:p>
         </w:tc>
@@ -1510,10 +1517,7 @@
               <w:t>Output</w:t>
             </w:r>
             <w:r>
-              <w:t xml:space="preserve">  </w:t>
-            </w:r>
-            <w:r>
-              <w:t>(OptoCoupler)</w:t>
+              <w:t xml:space="preserve">  (OptoCoupler)</w:t>
             </w:r>
           </w:p>
         </w:tc>
@@ -1562,10 +1566,7 @@
               <w:t>Output</w:t>
             </w:r>
             <w:r>
-              <w:t xml:space="preserve"> </w:t>
-            </w:r>
-            <w:r>
-              <w:t>(OptoCoupler)</w:t>
+              <w:t xml:space="preserve"> (OptoCoupler)</w:t>
             </w:r>
           </w:p>
         </w:tc>
@@ -2051,6 +2052,1373 @@
       </w:tr>
     </w:tbl>
     <w:p/>
+    <w:p>
+      <w:r>
+        <w:t>Using Pins</w:t>
+      </w:r>
+    </w:p>
+    <w:p>
+      <w:r>
+        <w:tab/>
+      </w:r>
+      <w:r>
+        <w:rPr>
+          <w:highlight w:val="yellow"/>
+        </w:rPr>
+        <w:sym w:font="Wingdings" w:char="F0E0"/>
+      </w:r>
+      <w:r>
+        <w:rPr>
+          <w:highlight w:val="yellow"/>
+        </w:rPr>
+        <w:t>Output Controls</w:t>
+      </w:r>
+      <w:r>
+        <w:t xml:space="preserve"> </w:t>
+      </w:r>
+    </w:p>
+    <w:p>
+      <w:pPr>
+        <w:ind w:firstLine="720"/>
+      </w:pPr>
+      <w:r>
+        <w:t xml:space="preserve">&lt;-&gt; </w:t>
+      </w:r>
+      <w:r>
+        <w:rPr>
+          <w:highlight w:val="cyan"/>
+        </w:rPr>
+        <w:t>PD0</w:t>
+      </w:r>
+      <w:r>
+        <w:t xml:space="preserve"> ---&gt; Heater </w:t>
+      </w:r>
+    </w:p>
+    <w:p>
+      <w:r>
+        <w:tab/>
+        <w:t xml:space="preserve">&lt;-&gt; </w:t>
+      </w:r>
+      <w:r>
+        <w:rPr>
+          <w:highlight w:val="cyan"/>
+        </w:rPr>
+        <w:t>PD1</w:t>
+      </w:r>
+      <w:r>
+        <w:t xml:space="preserve"> ---&gt; Water Inlet</w:t>
+      </w:r>
+    </w:p>
+    <w:p>
+      <w:r>
+        <w:tab/>
+        <w:t xml:space="preserve">&lt;-&gt; </w:t>
+      </w:r>
+      <w:r>
+        <w:rPr>
+          <w:highlight w:val="cyan"/>
+        </w:rPr>
+        <w:t>PD2</w:t>
+      </w:r>
+      <w:r>
+        <w:t xml:space="preserve"> ---&gt; </w:t>
+      </w:r>
+      <w:proofErr w:type="spellStart"/>
+      <w:r>
+        <w:t>WashPump</w:t>
+      </w:r>
+      <w:proofErr w:type="spellEnd"/>
+    </w:p>
+    <w:p>
+      <w:r>
+        <w:tab/>
+        <w:t xml:space="preserve">&lt;-&gt; </w:t>
+      </w:r>
+      <w:r>
+        <w:rPr>
+          <w:highlight w:val="cyan"/>
+        </w:rPr>
+        <w:t>PD5</w:t>
+      </w:r>
+      <w:r>
+        <w:t xml:space="preserve"> ---&gt; Light</w:t>
+      </w:r>
+    </w:p>
+    <w:p>
+      <w:pPr>
+        <w:ind w:firstLine="720"/>
+      </w:pPr>
+      <w:r>
+        <w:t xml:space="preserve">&lt;-&gt; </w:t>
+      </w:r>
+      <w:r>
+        <w:rPr>
+          <w:highlight w:val="green"/>
+        </w:rPr>
+        <w:t>PC0</w:t>
+      </w:r>
+      <w:r>
+        <w:t xml:space="preserve"> ---&gt; Tablet Charging Control</w:t>
+      </w:r>
+    </w:p>
+    <w:p>
+      <w:pPr>
+        <w:ind w:firstLine="720"/>
+      </w:pPr>
+      <w:r>
+        <w:rPr>
+          <w:highlight w:val="yellow"/>
+        </w:rPr>
+        <w:sym w:font="Wingdings" w:char="F0E0"/>
+      </w:r>
+      <w:r>
+        <w:rPr>
+          <w:highlight w:val="yellow"/>
+        </w:rPr>
+        <w:t>Drain Valve Pins</w:t>
+      </w:r>
+    </w:p>
+    <w:p>
+      <w:pPr>
+        <w:ind w:firstLine="720"/>
+      </w:pPr>
+      <w:r>
+        <w:t xml:space="preserve">&lt;-&gt; </w:t>
+      </w:r>
+      <w:r>
+        <w:rPr>
+          <w:highlight w:val="magenta"/>
+        </w:rPr>
+        <w:t>PB4</w:t>
+      </w:r>
+      <w:r>
+        <w:t xml:space="preserve"> ---&gt; Valve Open Indication</w:t>
+      </w:r>
+    </w:p>
+    <w:p>
+      <w:pPr>
+        <w:ind w:firstLine="720"/>
+      </w:pPr>
+      <w:r>
+        <w:t xml:space="preserve">&lt;-&gt; </w:t>
+      </w:r>
+      <w:r>
+        <w:rPr>
+          <w:highlight w:val="magenta"/>
+        </w:rPr>
+        <w:t>PB5</w:t>
+      </w:r>
+      <w:r>
+        <w:t xml:space="preserve"> ---&gt; Valve Close Indication</w:t>
+      </w:r>
+    </w:p>
+    <w:p>
+      <w:pPr>
+        <w:ind w:firstLine="720"/>
+      </w:pPr>
+      <w:r>
+        <w:t xml:space="preserve">&lt;-&gt; </w:t>
+      </w:r>
+      <w:r>
+        <w:rPr>
+          <w:highlight w:val="cyan"/>
+        </w:rPr>
+        <w:t>PD6</w:t>
+      </w:r>
+      <w:r>
+        <w:t xml:space="preserve"> ---&gt; Turn </w:t>
+      </w:r>
+      <w:proofErr w:type="gramStart"/>
+      <w:r>
+        <w:t>On</w:t>
+      </w:r>
+      <w:proofErr w:type="gramEnd"/>
+      <w:r>
+        <w:t xml:space="preserve"> the Valve</w:t>
+      </w:r>
+    </w:p>
+    <w:p>
+      <w:pPr>
+        <w:ind w:firstLine="720"/>
+      </w:pPr>
+      <w:r>
+        <w:rPr>
+          <w:highlight w:val="yellow"/>
+        </w:rPr>
+        <w:sym w:font="Wingdings" w:char="F0E0"/>
+      </w:r>
+      <w:r>
+        <w:rPr>
+          <w:highlight w:val="yellow"/>
+        </w:rPr>
+        <w:t>UART Toggle Pin</w:t>
+      </w:r>
+    </w:p>
+    <w:p>
+      <w:pPr>
+        <w:ind w:firstLine="720"/>
+      </w:pPr>
+      <w:r>
+        <w:t xml:space="preserve">&lt;-&gt; </w:t>
+      </w:r>
+      <w:r>
+        <w:rPr>
+          <w:highlight w:val="green"/>
+        </w:rPr>
+        <w:t>P</w:t>
+      </w:r>
+      <w:r>
+        <w:rPr>
+          <w:highlight w:val="green"/>
+        </w:rPr>
+        <w:t>C15</w:t>
+      </w:r>
+      <w:r>
+        <w:t xml:space="preserve"> ---&gt; </w:t>
+      </w:r>
+      <w:r>
+        <w:t>LED Toggle</w:t>
+      </w:r>
+    </w:p>
+    <w:p>
+      <w:pPr>
+        <w:ind w:firstLine="720"/>
+      </w:pPr>
+      <w:r>
+        <w:t xml:space="preserve">&lt;-&gt; </w:t>
+      </w:r>
+      <w:r>
+        <w:rPr>
+          <w:highlight w:val="green"/>
+        </w:rPr>
+        <w:t>P</w:t>
+      </w:r>
+      <w:r>
+        <w:rPr>
+          <w:highlight w:val="green"/>
+        </w:rPr>
+        <w:t>C15</w:t>
+      </w:r>
+      <w:r>
+        <w:t xml:space="preserve"> ---&gt; </w:t>
+      </w:r>
+      <w:r>
+        <w:t>LED Toggle</w:t>
+      </w:r>
+      <w:r>
+        <w:t>, CECO 100ms Task</w:t>
+      </w:r>
+    </w:p>
+    <w:p>
+      <w:pPr>
+        <w:ind w:firstLine="720"/>
+      </w:pPr>
+      <w:r>
+        <w:rPr>
+          <w:highlight w:val="yellow"/>
+        </w:rPr>
+        <w:sym w:font="Wingdings" w:char="F0E0"/>
+      </w:r>
+      <w:proofErr w:type="gramStart"/>
+      <w:r>
+        <w:rPr>
+          <w:highlight w:val="yellow"/>
+        </w:rPr>
+        <w:t xml:space="preserve">VFD </w:t>
+      </w:r>
+      <w:r>
+        <w:rPr>
+          <w:highlight w:val="yellow"/>
+        </w:rPr>
+        <w:t xml:space="preserve"> Pi</w:t>
+      </w:r>
+      <w:r>
+        <w:rPr>
+          <w:highlight w:val="yellow"/>
+        </w:rPr>
+        <w:t>ns</w:t>
+      </w:r>
+      <w:proofErr w:type="gramEnd"/>
+    </w:p>
+    <w:p>
+      <w:pPr>
+        <w:ind w:firstLine="720"/>
+      </w:pPr>
+      <w:r>
+        <w:t xml:space="preserve">&lt;-&gt; </w:t>
+      </w:r>
+      <w:r>
+        <w:rPr>
+          <w:highlight w:val="cyan"/>
+        </w:rPr>
+        <w:t>PD4</w:t>
+      </w:r>
+      <w:r>
+        <w:t xml:space="preserve"> ---&gt; Forward/ON</w:t>
+      </w:r>
+    </w:p>
+    <w:p>
+      <w:pPr>
+        <w:ind w:firstLine="720"/>
+      </w:pPr>
+      <w:r>
+        <w:t xml:space="preserve">&lt;-&gt; </w:t>
+      </w:r>
+      <w:r>
+        <w:rPr>
+          <w:highlight w:val="cyan"/>
+        </w:rPr>
+        <w:t>PD3</w:t>
+      </w:r>
+      <w:r>
+        <w:t xml:space="preserve"> ---&gt; Reverse</w:t>
+      </w:r>
+    </w:p>
+    <w:p>
+      <w:pPr>
+        <w:ind w:firstLine="720"/>
+      </w:pPr>
+      <w:r>
+        <w:t xml:space="preserve">&lt;-&gt; </w:t>
+      </w:r>
+      <w:r>
+        <w:rPr>
+          <w:highlight w:val="magenta"/>
+        </w:rPr>
+        <w:t>PB6</w:t>
+      </w:r>
+      <w:r>
+        <w:t xml:space="preserve"> ---&gt; </w:t>
+      </w:r>
+      <w:r>
+        <w:t>Feedback</w:t>
+      </w:r>
+    </w:p>
+    <w:p>
+      <w:pPr>
+        <w:ind w:firstLine="720"/>
+      </w:pPr>
+      <w:r>
+        <w:t xml:space="preserve">&lt;-&gt; </w:t>
+      </w:r>
+      <w:r>
+        <w:rPr>
+          <w:highlight w:val="magenta"/>
+        </w:rPr>
+        <w:t>PB7</w:t>
+      </w:r>
+      <w:r>
+        <w:t xml:space="preserve"> ---&gt; </w:t>
+      </w:r>
+      <w:r>
+        <w:t>Declared</w:t>
+      </w:r>
+      <w:r>
+        <w:rPr>
+          <w:color w:val="FF0000"/>
+        </w:rPr>
+        <w:sym w:font="Wingdings" w:char="F0E0"/>
+      </w:r>
+      <w:r>
+        <w:t>FaultDectection</w:t>
+      </w:r>
+      <w:r>
+        <w:t>, but using Proximity Sensor Input</w:t>
+      </w:r>
+    </w:p>
+    <w:p>
+      <w:pPr>
+        <w:ind w:firstLine="720"/>
+      </w:pPr>
+    </w:p>
+    <w:p>
+      <w:pPr>
+        <w:ind w:firstLine="720"/>
+      </w:pPr>
+      <w:r>
+        <w:rPr>
+          <w:highlight w:val="yellow"/>
+        </w:rPr>
+        <w:lastRenderedPageBreak/>
+        <w:sym w:font="Wingdings" w:char="F0E0"/>
+      </w:r>
+      <w:r>
+        <w:rPr>
+          <w:highlight w:val="yellow"/>
+        </w:rPr>
+        <w:t xml:space="preserve">Proximity </w:t>
+      </w:r>
+      <w:proofErr w:type="gramStart"/>
+      <w:r>
+        <w:rPr>
+          <w:highlight w:val="yellow"/>
+        </w:rPr>
+        <w:t>sensor  Pin</w:t>
+      </w:r>
+      <w:proofErr w:type="gramEnd"/>
+    </w:p>
+    <w:p>
+      <w:pPr>
+        <w:ind w:firstLine="720"/>
+      </w:pPr>
+      <w:r>
+        <w:t xml:space="preserve">&lt;-&gt; </w:t>
+      </w:r>
+      <w:r>
+        <w:rPr>
+          <w:highlight w:val="magenta"/>
+        </w:rPr>
+        <w:t>PB</w:t>
+      </w:r>
+      <w:r>
+        <w:rPr>
+          <w:highlight w:val="magenta"/>
+        </w:rPr>
+        <w:t>12</w:t>
+      </w:r>
+      <w:r>
+        <w:t xml:space="preserve"> ---&gt;</w:t>
+      </w:r>
+      <w:r>
+        <w:t>Checking for the Bluetooth Connection</w:t>
+      </w:r>
+      <w:r>
+        <w:t>.</w:t>
+      </w:r>
+    </w:p>
+    <w:p>
+      <w:pPr>
+        <w:ind w:firstLine="720"/>
+      </w:pPr>
+      <w:r>
+        <w:t xml:space="preserve">&lt;-&gt; </w:t>
+      </w:r>
+      <w:r>
+        <w:rPr>
+          <w:highlight w:val="magenta"/>
+        </w:rPr>
+        <w:t>PB</w:t>
+      </w:r>
+      <w:r>
+        <w:rPr>
+          <w:highlight w:val="magenta"/>
+        </w:rPr>
+        <w:t>11</w:t>
+      </w:r>
+      <w:r>
+        <w:t xml:space="preserve"> ---&gt; Declared</w:t>
+      </w:r>
+      <w:r>
+        <w:rPr>
+          <w:color w:val="FF0000"/>
+        </w:rPr>
+        <w:sym w:font="Wingdings" w:char="F0E0"/>
+      </w:r>
+      <w:r>
+        <w:t xml:space="preserve"> but it is not using.</w:t>
+      </w:r>
+    </w:p>
+    <w:p>
+      <w:pPr>
+        <w:ind w:firstLine="720"/>
+      </w:pPr>
+      <w:r>
+        <w:rPr>
+          <w:highlight w:val="yellow"/>
+        </w:rPr>
+        <w:sym w:font="Wingdings" w:char="F0E0"/>
+      </w:r>
+      <w:r>
+        <w:rPr>
+          <w:highlight w:val="yellow"/>
+        </w:rPr>
+        <w:t xml:space="preserve">Proximity </w:t>
+      </w:r>
+      <w:proofErr w:type="gramStart"/>
+      <w:r>
+        <w:rPr>
+          <w:highlight w:val="yellow"/>
+        </w:rPr>
+        <w:t>sensor</w:t>
+      </w:r>
+      <w:r>
+        <w:rPr>
+          <w:highlight w:val="yellow"/>
+        </w:rPr>
+        <w:t xml:space="preserve">  Pi</w:t>
+      </w:r>
+      <w:r>
+        <w:rPr>
+          <w:highlight w:val="yellow"/>
+        </w:rPr>
+        <w:t>n</w:t>
+      </w:r>
+      <w:proofErr w:type="gramEnd"/>
+    </w:p>
+    <w:p>
+      <w:pPr>
+        <w:ind w:firstLine="720"/>
+      </w:pPr>
+      <w:r>
+        <w:t xml:space="preserve">&lt;-&gt; </w:t>
+      </w:r>
+      <w:r>
+        <w:rPr>
+          <w:highlight w:val="magenta"/>
+        </w:rPr>
+        <w:t>PB</w:t>
+      </w:r>
+      <w:r>
+        <w:rPr>
+          <w:highlight w:val="magenta"/>
+        </w:rPr>
+        <w:t>3</w:t>
+      </w:r>
+      <w:r>
+        <w:t xml:space="preserve"> ---&gt; Declared</w:t>
+      </w:r>
+      <w:r>
+        <w:rPr>
+          <w:color w:val="FF0000"/>
+        </w:rPr>
+        <w:sym w:font="Wingdings" w:char="F0E0"/>
+      </w:r>
+      <w:r>
+        <w:t>Proximity sensor input</w:t>
+      </w:r>
+      <w:r>
+        <w:t xml:space="preserve">, </w:t>
+      </w:r>
+      <w:r>
+        <w:t>but it is not using.</w:t>
+      </w:r>
+    </w:p>
+    <w:p>
+      <w:pPr>
+        <w:ind w:firstLine="720"/>
+      </w:pPr>
+    </w:p>
+    <w:p>
+      <w:pPr>
+        <w:ind w:firstLine="720"/>
+      </w:pPr>
+      <w:r>
+        <w:rPr>
+          <w:highlight w:val="yellow"/>
+        </w:rPr>
+        <w:sym w:font="Wingdings" w:char="F0E0"/>
+      </w:r>
+      <w:r>
+        <w:rPr>
+          <w:highlight w:val="yellow"/>
+        </w:rPr>
+        <w:t>UART_2</w:t>
+      </w:r>
+      <w:r>
+        <w:rPr>
+          <w:highlight w:val="yellow"/>
+        </w:rPr>
+        <w:t xml:space="preserve"> Pin</w:t>
+      </w:r>
+    </w:p>
+    <w:p>
+      <w:pPr>
+        <w:ind w:firstLine="720"/>
+      </w:pPr>
+      <w:r>
+        <w:t>&lt;-&gt;</w:t>
+      </w:r>
+      <w:r>
+        <w:rPr>
+          <w:highlight w:val="red"/>
+        </w:rPr>
+        <w:t>A2</w:t>
+      </w:r>
+      <w:r>
+        <w:t xml:space="preserve">--&gt; </w:t>
+      </w:r>
+      <w:r>
+        <w:t>TX</w:t>
+      </w:r>
+    </w:p>
+    <w:p>
+      <w:pPr>
+        <w:ind w:left="720"/>
+      </w:pPr>
+      <w:r>
+        <w:t>&lt;-&gt;</w:t>
+      </w:r>
+      <w:r>
+        <w:rPr>
+          <w:highlight w:val="red"/>
+        </w:rPr>
+        <w:t>A3</w:t>
+      </w:r>
+      <w:r>
+        <w:t>--&gt; RX</w:t>
+      </w:r>
+    </w:p>
+    <w:p>
+      <w:pPr>
+        <w:ind w:firstLine="720"/>
+      </w:pPr>
+      <w:r>
+        <w:rPr>
+          <w:highlight w:val="yellow"/>
+        </w:rPr>
+        <w:sym w:font="Wingdings" w:char="F0E0"/>
+      </w:r>
+      <w:r>
+        <w:rPr>
+          <w:highlight w:val="yellow"/>
+        </w:rPr>
+        <w:t>UART_</w:t>
+      </w:r>
+      <w:r>
+        <w:rPr>
+          <w:highlight w:val="yellow"/>
+        </w:rPr>
+        <w:t>1</w:t>
+      </w:r>
+      <w:r>
+        <w:rPr>
+          <w:highlight w:val="yellow"/>
+        </w:rPr>
+        <w:t xml:space="preserve"> Pin</w:t>
+      </w:r>
+    </w:p>
+    <w:p>
+      <w:pPr>
+        <w:ind w:firstLine="720"/>
+      </w:pPr>
+      <w:r>
+        <w:t>&lt;-&gt;</w:t>
+      </w:r>
+      <w:r>
+        <w:rPr>
+          <w:highlight w:val="green"/>
+        </w:rPr>
+        <w:t>C4</w:t>
+      </w:r>
+      <w:r>
+        <w:t>--&gt; TX</w:t>
+      </w:r>
+    </w:p>
+    <w:p>
+      <w:pPr>
+        <w:ind w:left="720"/>
+      </w:pPr>
+      <w:r>
+        <w:t>&lt;-&gt;</w:t>
+      </w:r>
+      <w:r>
+        <w:rPr>
+          <w:highlight w:val="green"/>
+        </w:rPr>
+        <w:t>C5</w:t>
+      </w:r>
+      <w:r>
+        <w:t>--&gt; RX</w:t>
+      </w:r>
+    </w:p>
+    <w:p>
+      <w:pPr>
+        <w:ind w:firstLine="720"/>
+      </w:pPr>
+      <w:r>
+        <w:rPr>
+          <w:highlight w:val="yellow"/>
+        </w:rPr>
+        <w:sym w:font="Wingdings" w:char="F0E0"/>
+      </w:r>
+      <w:r>
+        <w:rPr>
+          <w:highlight w:val="yellow"/>
+        </w:rPr>
+        <w:t>DAC</w:t>
+      </w:r>
+      <w:r>
+        <w:rPr>
+          <w:highlight w:val="yellow"/>
+        </w:rPr>
+        <w:t xml:space="preserve"> Pin</w:t>
+      </w:r>
+    </w:p>
+    <w:p>
+      <w:pPr>
+        <w:ind w:left="720"/>
+      </w:pPr>
+      <w:r>
+        <w:t>&lt;-&gt;</w:t>
+      </w:r>
+      <w:r>
+        <w:rPr>
+          <w:highlight w:val="red"/>
+        </w:rPr>
+        <w:t>A4</w:t>
+      </w:r>
+      <w:r>
+        <w:t>--&gt; RX</w:t>
+      </w:r>
+    </w:p>
+    <w:p>
+      <w:pPr>
+        <w:ind w:left="720"/>
+      </w:pPr>
+    </w:p>
+    <w:p>
+      <w:pPr>
+        <w:ind w:firstLine="720"/>
+      </w:pPr>
+      <w:r>
+        <w:rPr>
+          <w:highlight w:val="yellow"/>
+        </w:rPr>
+        <w:sym w:font="Wingdings" w:char="F0E0"/>
+      </w:r>
+      <w:r>
+        <w:rPr>
+          <w:highlight w:val="yellow"/>
+        </w:rPr>
+        <w:t>Flow sensor_</w:t>
+      </w:r>
+      <w:r>
+        <w:rPr>
+          <w:highlight w:val="yellow"/>
+        </w:rPr>
+        <w:t xml:space="preserve"> Pi</w:t>
+      </w:r>
+      <w:r>
+        <w:rPr>
+          <w:highlight w:val="yellow"/>
+        </w:rPr>
+        <w:t>ns</w:t>
+      </w:r>
+    </w:p>
+    <w:p>
+      <w:pPr>
+        <w:ind w:firstLine="720"/>
+      </w:pPr>
+      <w:r>
+        <w:t>&lt;-&gt;</w:t>
+      </w:r>
+      <w:r>
+        <w:rPr>
+          <w:highlight w:val="red"/>
+        </w:rPr>
+        <w:t>A</w:t>
+      </w:r>
+      <w:r>
+        <w:rPr>
+          <w:highlight w:val="red"/>
+        </w:rPr>
+        <w:t>8</w:t>
+      </w:r>
+      <w:r>
+        <w:t xml:space="preserve"> </w:t>
+      </w:r>
+      <w:r>
+        <w:t xml:space="preserve">--&gt; </w:t>
+      </w:r>
+      <w:r>
+        <w:t>Flow sensor 1</w:t>
+      </w:r>
+    </w:p>
+    <w:p>
+      <w:pPr>
+        <w:ind w:left="720"/>
+      </w:pPr>
+      <w:r>
+        <w:t>&lt;-&gt;</w:t>
+      </w:r>
+      <w:r>
+        <w:rPr>
+          <w:highlight w:val="red"/>
+        </w:rPr>
+        <w:t>A</w:t>
+      </w:r>
+      <w:r>
+        <w:rPr>
+          <w:highlight w:val="red"/>
+        </w:rPr>
+        <w:t>9</w:t>
+      </w:r>
+      <w:r>
+        <w:t xml:space="preserve"> --&gt; </w:t>
+      </w:r>
+      <w:r>
+        <w:t>Fl</w:t>
+      </w:r>
+      <w:r>
+        <w:t>ow sensor 2</w:t>
+      </w:r>
+    </w:p>
+    <w:p>
+      <w:pPr>
+        <w:ind w:left="720"/>
+      </w:pPr>
+      <w:r>
+        <w:t>&lt;-&gt;</w:t>
+      </w:r>
+      <w:r>
+        <w:rPr>
+          <w:highlight w:val="red"/>
+        </w:rPr>
+        <w:t>A</w:t>
+      </w:r>
+      <w:r>
+        <w:rPr>
+          <w:highlight w:val="red"/>
+        </w:rPr>
+        <w:t>10</w:t>
+      </w:r>
+      <w:r>
+        <w:t xml:space="preserve"> </w:t>
+      </w:r>
+      <w:r>
+        <w:t>--&gt;</w:t>
+      </w:r>
+      <w:r>
+        <w:t xml:space="preserve"> </w:t>
+      </w:r>
+      <w:r>
+        <w:t>Fl</w:t>
+      </w:r>
+      <w:r>
+        <w:t>ow sensor 3</w:t>
+      </w:r>
+    </w:p>
+    <w:p>
+      <w:pPr>
+        <w:ind w:firstLine="720"/>
+      </w:pPr>
+      <w:r>
+        <w:rPr>
+          <w:highlight w:val="yellow"/>
+        </w:rPr>
+        <w:sym w:font="Wingdings" w:char="F0E0"/>
+      </w:r>
+      <w:r>
+        <w:rPr>
+          <w:highlight w:val="yellow"/>
+        </w:rPr>
+        <w:t>SPI_</w:t>
+      </w:r>
+      <w:r>
+        <w:rPr>
+          <w:highlight w:val="yellow"/>
+        </w:rPr>
+        <w:t xml:space="preserve"> Pin</w:t>
+      </w:r>
+    </w:p>
+    <w:p>
+      <w:pPr>
+        <w:ind w:left="720"/>
+      </w:pPr>
+      <w:r>
+        <w:t>&lt;-&gt;</w:t>
+      </w:r>
+      <w:r>
+        <w:t xml:space="preserve"> </w:t>
+      </w:r>
+      <w:r>
+        <w:rPr>
+          <w:highlight w:val="magenta"/>
+        </w:rPr>
+        <w:t>PB0</w:t>
+      </w:r>
+      <w:r>
+        <w:t xml:space="preserve">--&gt; </w:t>
+      </w:r>
+      <w:r>
+        <w:t>MCP3008_CS</w:t>
+      </w:r>
+    </w:p>
+    <w:p>
+      <w:pPr>
+        <w:ind w:left="720"/>
+      </w:pPr>
+      <w:r>
+        <w:t>&lt;-&gt;</w:t>
+      </w:r>
+      <w:r>
+        <w:t xml:space="preserve"> </w:t>
+      </w:r>
+      <w:r>
+        <w:rPr>
+          <w:highlight w:val="magenta"/>
+        </w:rPr>
+        <w:t>PB1</w:t>
+      </w:r>
+      <w:r>
+        <w:t xml:space="preserve">--&gt; </w:t>
+      </w:r>
+      <w:r>
+        <w:t>TEMP2</w:t>
+      </w:r>
+      <w:r>
+        <w:t>_CS</w:t>
+      </w:r>
+      <w:r>
+        <w:t xml:space="preserve"> </w:t>
+      </w:r>
+      <w:r>
+        <w:sym w:font="Wingdings" w:char="F0E0"/>
+      </w:r>
+      <w:r>
+        <w:t xml:space="preserve"> Not Using</w:t>
+      </w:r>
+    </w:p>
+    <w:p>
+      <w:pPr>
+        <w:ind w:left="720"/>
+      </w:pPr>
+      <w:r>
+        <w:t>&lt;-&gt;</w:t>
+      </w:r>
+      <w:r>
+        <w:t xml:space="preserve"> </w:t>
+      </w:r>
+      <w:r>
+        <w:rPr>
+          <w:highlight w:val="magenta"/>
+        </w:rPr>
+        <w:t>PB2</w:t>
+      </w:r>
+      <w:r>
+        <w:t xml:space="preserve">--&gt; </w:t>
+      </w:r>
+      <w:r>
+        <w:t>TEMP1</w:t>
+      </w:r>
+      <w:r>
+        <w:t>_CS</w:t>
+      </w:r>
+      <w:r>
+        <w:t xml:space="preserve"> </w:t>
+      </w:r>
+      <w:r>
+        <w:sym w:font="Wingdings" w:char="F0E0"/>
+      </w:r>
+      <w:r>
+        <w:t xml:space="preserve"> Using</w:t>
+      </w:r>
+    </w:p>
+    <w:p>
+      <w:pPr>
+        <w:ind w:left="720"/>
+      </w:pPr>
+    </w:p>
+    <w:p>
+      <w:pPr>
+        <w:ind w:left="720"/>
+      </w:pPr>
+      <w:r>
+        <w:t>&lt;-&gt;</w:t>
+      </w:r>
+      <w:r>
+        <w:rPr>
+          <w:highlight w:val="red"/>
+        </w:rPr>
+        <w:t>PA5</w:t>
+      </w:r>
+      <w:r>
+        <w:t xml:space="preserve"> </w:t>
+      </w:r>
+      <w:r>
+        <w:t>--&gt; SPI1_SCK</w:t>
+      </w:r>
+    </w:p>
+    <w:p>
+      <w:pPr>
+        <w:ind w:left="720"/>
+      </w:pPr>
+      <w:r>
+        <w:t>&lt;-&gt;</w:t>
+      </w:r>
+      <w:r>
+        <w:rPr>
+          <w:highlight w:val="red"/>
+        </w:rPr>
+        <w:t>PA6</w:t>
+      </w:r>
+      <w:r>
+        <w:t xml:space="preserve"> </w:t>
+      </w:r>
+      <w:r>
+        <w:t>--&gt; SPI1_MISO</w:t>
+      </w:r>
+    </w:p>
+    <w:p>
+      <w:pPr>
+        <w:ind w:left="720"/>
+      </w:pPr>
+      <w:r>
+        <w:t>&lt;-&gt;</w:t>
+      </w:r>
+      <w:r>
+        <w:rPr>
+          <w:highlight w:val="red"/>
+        </w:rPr>
+        <w:t>PA7</w:t>
+      </w:r>
+      <w:r>
+        <w:t xml:space="preserve"> </w:t>
+      </w:r>
+      <w:r>
+        <w:t>--&gt; SPI1_MOSI</w:t>
+      </w:r>
+    </w:p>
+    <w:p/>
+    <w:p>
+      <w:r>
+        <w:rPr>
+          <w:highlight w:val="cyan"/>
+        </w:rPr>
+        <w:t>Not used</w:t>
+      </w:r>
+      <w:r>
+        <w:rPr>
+          <w:highlight w:val="cyan"/>
+        </w:rPr>
+        <w:t xml:space="preserve"> Pins</w:t>
+      </w:r>
+      <w:bookmarkStart w:id="0" w:name="_GoBack"/>
+      <w:bookmarkEnd w:id="0"/>
+    </w:p>
+    <w:p>
+      <w:pPr>
+        <w:ind w:firstLine="720"/>
+      </w:pPr>
+      <w:r>
+        <w:t>&lt;-&gt;</w:t>
+      </w:r>
+      <w:r>
+        <w:rPr>
+          <w:highlight w:val="green"/>
+        </w:rPr>
+        <w:t>PC8</w:t>
+      </w:r>
+      <w:r>
+        <w:t xml:space="preserve"> ---&gt;</w:t>
+      </w:r>
+      <w:r>
+        <w:t xml:space="preserve"> is n</w:t>
+      </w:r>
+      <w:r>
+        <w:t>ot using But Declared</w:t>
+      </w:r>
+    </w:p>
+    <w:p>
+      <w:pPr>
+        <w:ind w:firstLine="720"/>
+      </w:pPr>
+      <w:r>
+        <w:t>&lt;-&gt;</w:t>
+      </w:r>
+      <w:r>
+        <w:rPr>
+          <w:highlight w:val="green"/>
+        </w:rPr>
+        <w:t>PC</w:t>
+      </w:r>
+      <w:r>
+        <w:rPr>
+          <w:highlight w:val="green"/>
+        </w:rPr>
+        <w:t>9</w:t>
+      </w:r>
+      <w:r>
+        <w:t xml:space="preserve"> ---&gt; is not using But Declared</w:t>
+      </w:r>
+    </w:p>
+    <w:p>
+      <w:pPr>
+        <w:ind w:firstLine="720"/>
+      </w:pPr>
+      <w:r>
+        <w:lastRenderedPageBreak/>
+        <w:t>&lt;-&gt;</w:t>
+      </w:r>
+      <w:r>
+        <w:rPr>
+          <w:highlight w:val="green"/>
+        </w:rPr>
+        <w:t>PC</w:t>
+      </w:r>
+      <w:r>
+        <w:rPr>
+          <w:highlight w:val="green"/>
+        </w:rPr>
+        <w:t>1</w:t>
+      </w:r>
+      <w:r>
+        <w:t xml:space="preserve"> ---&gt;</w:t>
+      </w:r>
+      <w:r>
+        <w:t xml:space="preserve"> This Pin is here in Output port, But Not Declared in Ports Init</w:t>
+      </w:r>
+    </w:p>
+    <w:p>
+      <w:pPr>
+        <w:ind w:firstLine="720"/>
+      </w:pPr>
+      <w:r>
+        <w:t>&lt;-&gt;</w:t>
+      </w:r>
+      <w:r>
+        <w:rPr>
+          <w:highlight w:val="green"/>
+        </w:rPr>
+        <w:t>PC</w:t>
+      </w:r>
+      <w:r>
+        <w:rPr>
+          <w:highlight w:val="green"/>
+        </w:rPr>
+        <w:t>2</w:t>
+      </w:r>
+      <w:r>
+        <w:t xml:space="preserve"> ---&gt; This Pin is here in Output port, But Not Declared in Ports Init</w:t>
+      </w:r>
+    </w:p>
+    <w:p>
+      <w:pPr>
+        <w:ind w:firstLine="720"/>
+      </w:pPr>
+      <w:r>
+        <w:t>&lt;-&gt;</w:t>
+      </w:r>
+      <w:r>
+        <w:rPr>
+          <w:highlight w:val="green"/>
+        </w:rPr>
+        <w:t>PC</w:t>
+      </w:r>
+      <w:r>
+        <w:rPr>
+          <w:highlight w:val="green"/>
+        </w:rPr>
+        <w:t>3</w:t>
+      </w:r>
+      <w:r>
+        <w:t xml:space="preserve"> ---&gt; This Pin is used in PCB track, </w:t>
+      </w:r>
+      <w:r>
+        <w:t>But Not Declared in Ports Init</w:t>
+      </w:r>
+      <w:r>
+        <w:t xml:space="preserve"> and </w:t>
+      </w:r>
+      <w:proofErr w:type="gramStart"/>
+      <w:r>
+        <w:t>Not</w:t>
+      </w:r>
+      <w:proofErr w:type="gramEnd"/>
+      <w:r>
+        <w:t xml:space="preserve"> used Anything</w:t>
+      </w:r>
+    </w:p>
+    <w:p>
+      <w:pPr>
+        <w:ind w:firstLine="720"/>
+      </w:pPr>
+      <w:r>
+        <w:t>&lt;-&gt;</w:t>
+      </w:r>
+      <w:r>
+        <w:rPr>
+          <w:highlight w:val="red"/>
+        </w:rPr>
+        <w:t>PA0</w:t>
+      </w:r>
+      <w:r>
+        <w:t xml:space="preserve"> ---&gt; This Pin is used in PCB </w:t>
+      </w:r>
+      <w:r>
+        <w:t>tracks</w:t>
+      </w:r>
+      <w:r>
+        <w:t xml:space="preserve">, But Not Declared in Ports Init and </w:t>
+      </w:r>
+      <w:r>
+        <w:t>not</w:t>
+      </w:r>
+      <w:r>
+        <w:t xml:space="preserve"> used </w:t>
+      </w:r>
+      <w:r>
+        <w:t xml:space="preserve">in </w:t>
+      </w:r>
+      <w:r>
+        <w:t>anything</w:t>
+      </w:r>
+    </w:p>
+    <w:p>
+      <w:pPr>
+        <w:ind w:firstLine="720"/>
+      </w:pPr>
+      <w:r>
+        <w:t>&lt;-&gt;</w:t>
+      </w:r>
+      <w:r>
+        <w:rPr>
+          <w:highlight w:val="red"/>
+        </w:rPr>
+        <w:t>PA1</w:t>
+      </w:r>
+      <w:r>
+        <w:t xml:space="preserve"> ---&gt; This Pin is used in PCB </w:t>
+      </w:r>
+      <w:r>
+        <w:t>tracks</w:t>
+      </w:r>
+      <w:r>
+        <w:t xml:space="preserve">, But Not Declared in Ports Init and </w:t>
+      </w:r>
+      <w:r>
+        <w:t>not</w:t>
+      </w:r>
+      <w:r>
+        <w:t xml:space="preserve"> used </w:t>
+      </w:r>
+      <w:r>
+        <w:t xml:space="preserve">in </w:t>
+      </w:r>
+      <w:r>
+        <w:t>anything</w:t>
+      </w:r>
+    </w:p>
+    <w:p>
+      <w:pPr>
+        <w:ind w:firstLine="720"/>
+      </w:pPr>
+      <w:r>
+        <w:t>&lt;-&gt;</w:t>
+      </w:r>
+      <w:r>
+        <w:rPr>
+          <w:highlight w:val="red"/>
+        </w:rPr>
+        <w:t>PA1</w:t>
+      </w:r>
+      <w:r>
+        <w:rPr>
+          <w:highlight w:val="red"/>
+        </w:rPr>
+        <w:t>5</w:t>
+      </w:r>
+      <w:r>
+        <w:t xml:space="preserve"> ---&gt; This Pin is used in PCB </w:t>
+      </w:r>
+      <w:r>
+        <w:t>tracks</w:t>
+      </w:r>
+      <w:r>
+        <w:t xml:space="preserve">, But Not Declared in </w:t>
+      </w:r>
+      <w:r>
+        <w:t xml:space="preserve">the </w:t>
+      </w:r>
+      <w:r>
+        <w:t xml:space="preserve">CECO File </w:t>
+      </w:r>
+      <w:r>
+        <w:t xml:space="preserve">and </w:t>
+      </w:r>
+      <w:r>
+        <w:t>not</w:t>
+      </w:r>
+      <w:r>
+        <w:t xml:space="preserve"> used </w:t>
+      </w:r>
+      <w:r>
+        <w:t xml:space="preserve">in </w:t>
+      </w:r>
+      <w:r>
+        <w:t>anything</w:t>
+      </w:r>
+    </w:p>
+    <w:p>
+      <w:pPr>
+        <w:ind w:firstLine="720"/>
+      </w:pPr>
+      <w:r>
+        <w:t>&lt;-&gt;</w:t>
+      </w:r>
+      <w:r>
+        <w:rPr>
+          <w:highlight w:val="green"/>
+        </w:rPr>
+        <w:t>PC8</w:t>
+      </w:r>
+      <w:r>
+        <w:t xml:space="preserve"> ---&gt; This Pin is used in PCB </w:t>
+      </w:r>
+      <w:r>
+        <w:t>tracks</w:t>
+      </w:r>
+      <w:r>
+        <w:t xml:space="preserve">, Declared in Ports Init and Not used </w:t>
+      </w:r>
+      <w:r>
+        <w:t xml:space="preserve">in </w:t>
+      </w:r>
+      <w:r>
+        <w:t>anything</w:t>
+      </w:r>
+    </w:p>
+    <w:p>
+      <w:pPr>
+        <w:ind w:firstLine="720"/>
+      </w:pPr>
+      <w:r>
+        <w:t>&lt;-&gt;</w:t>
+      </w:r>
+      <w:r>
+        <w:rPr>
+          <w:highlight w:val="magenta"/>
+        </w:rPr>
+        <w:t>P</w:t>
+      </w:r>
+      <w:r>
+        <w:rPr>
+          <w:highlight w:val="magenta"/>
+        </w:rPr>
+        <w:t>B13</w:t>
+      </w:r>
+      <w:r>
+        <w:t xml:space="preserve"> ---&gt; This Pin is used in PCB tracks, </w:t>
+      </w:r>
+      <w:r>
+        <w:t>Pin is not Declared.</w:t>
+      </w:r>
+    </w:p>
+    <w:p>
+      <w:pPr>
+        <w:ind w:firstLine="720"/>
+      </w:pPr>
+    </w:p>
+    <w:p>
+      <w:pPr>
+        <w:ind w:firstLine="720"/>
+      </w:pPr>
+    </w:p>
+    <w:p>
+      <w:pPr>
+        <w:ind w:firstLine="720"/>
+      </w:pPr>
+    </w:p>
+    <w:p>
+      <w:pPr>
+        <w:ind w:firstLine="720"/>
+      </w:pPr>
+    </w:p>
+    <w:p>
+      <w:pPr>
+        <w:ind w:firstLine="720"/>
+      </w:pPr>
+    </w:p>
     <w:sectPr>
       <w:pgSz w:w="11906" w:h="16838"/>
       <w:pgMar w:top="1440" w:right="1440" w:bottom="1440" w:left="1440" w:header="708" w:footer="708" w:gutter="0"/>
@@ -2062,7 +3430,7 @@
 </file>
 
 <file path=word/numbering.xml><?xml version="1.0" encoding="utf-8"?>
-<w:numbering xmlns:wpc="http://schemas.microsoft.com/office/word/2010/wordprocessingCanvas" xmlns:cx="http://schemas.microsoft.com/office/drawing/2014/chartex" xmlns:mc="http://schemas.openxmlformats.org/markup-compatibility/2006" xmlns:o="urn:schemas-microsoft-com:office:office" xmlns:r="http://schemas.openxmlformats.org/officeDocument/2006/relationships" xmlns:m="http://schemas.openxmlformats.org/officeDocument/2006/math" xmlns:v="urn:schemas-microsoft-com:vml" xmlns:wp14="http://schemas.microsoft.com/office/word/2010/wordprocessingDrawing" xmlns:wp="http://schemas.openxmlformats.org/drawingml/2006/wordprocessingDrawing" xmlns:w10="urn:schemas-microsoft-com:office:word" xmlns:w="http://schemas.openxmlformats.org/wordprocessingml/2006/main" xmlns:w14="http://schemas.microsoft.com/office/word/2010/wordml" xmlns:w15="http://schemas.microsoft.com/office/word/2012/wordml" xmlns:w16se="http://schemas.microsoft.com/office/word/2015/wordml/symex" xmlns:wpg="http://schemas.microsoft.com/office/word/2010/wordprocessingGroup" xmlns:wpi="http://schemas.microsoft.com/office/word/2010/wordprocessingInk" xmlns:wne="http://schemas.microsoft.com/office/word/2006/wordml" xmlns:wps="http://schemas.microsoft.com/office/word/2010/wordprocessingShape" mc:Ignorable="w14 w15 w16se wp14">
+<w:numbering xmlns:wpc="http://schemas.microsoft.com/office/word/2010/wordprocessingCanvas" xmlns:mc="http://schemas.openxmlformats.org/markup-compatibility/2006" xmlns:o="urn:schemas-microsoft-com:office:office" xmlns:r="http://schemas.openxmlformats.org/officeDocument/2006/relationships" xmlns:m="http://schemas.openxmlformats.org/officeDocument/2006/math" xmlns:v="urn:schemas-microsoft-com:vml" xmlns:wp14="http://schemas.microsoft.com/office/word/2010/wordprocessingDrawing" xmlns:wp="http://schemas.openxmlformats.org/drawingml/2006/wordprocessingDrawing" xmlns:w10="urn:schemas-microsoft-com:office:word" xmlns:w="http://schemas.openxmlformats.org/wordprocessingml/2006/main" xmlns:w14="http://schemas.microsoft.com/office/word/2010/wordml" xmlns:w15="http://schemas.microsoft.com/office/word/2012/wordml" xmlns:wpg="http://schemas.microsoft.com/office/word/2010/wordprocessingGroup" xmlns:wpi="http://schemas.microsoft.com/office/word/2010/wordprocessingInk" xmlns:wne="http://schemas.microsoft.com/office/word/2006/wordml" xmlns:wps="http://schemas.microsoft.com/office/word/2010/wordprocessingShape" mc:Ignorable="w14 w15 wp14">
   <w:abstractNum w:abstractNumId="0" w15:restartNumberingAfterBreak="0">
     <w:nsid w:val="4816266B"/>
     <w:multiLevelType w:val="hybridMultilevel"/>
@@ -2183,7 +3551,7 @@
 </file>
 
 <file path=word/styles.xml><?xml version="1.0" encoding="utf-8"?>
-<w:styles xmlns:mc="http://schemas.openxmlformats.org/markup-compatibility/2006" xmlns:r="http://schemas.openxmlformats.org/officeDocument/2006/relationships" xmlns:w="http://schemas.openxmlformats.org/wordprocessingml/2006/main" xmlns:w14="http://schemas.microsoft.com/office/word/2010/wordml" xmlns:w15="http://schemas.microsoft.com/office/word/2012/wordml" xmlns:w16se="http://schemas.microsoft.com/office/word/2015/wordml/symex" mc:Ignorable="w14 w15 w16se">
+<w:styles xmlns:mc="http://schemas.openxmlformats.org/markup-compatibility/2006" xmlns:r="http://schemas.openxmlformats.org/officeDocument/2006/relationships" xmlns:w="http://schemas.openxmlformats.org/wordprocessingml/2006/main" xmlns:w14="http://schemas.microsoft.com/office/word/2010/wordml" xmlns:w15="http://schemas.microsoft.com/office/word/2012/wordml" mc:Ignorable="w14 w15">
   <w:docDefaults>
     <w:rPrDefault>
       <w:rPr>
@@ -2575,6 +3943,7 @@
   <w:style w:type="paragraph" w:default="1" w:styleId="Normal">
     <w:name w:val="Normal"/>
     <w:qFormat/>
+    <w:rsid w:val="007A7D45"/>
   </w:style>
   <w:style w:type="character" w:default="1" w:styleId="DefaultParagraphFont">
     <w:name w:val="Default Paragraph Font"/>
@@ -3101,7 +4470,7 @@
 </file>
 
 <file path=customXml/itemProps1.xml><?xml version="1.0" encoding="utf-8"?>
-<ds:datastoreItem xmlns:ds="http://schemas.openxmlformats.org/officeDocument/2006/customXml" ds:itemID="{19C755A0-110F-4793-8F8C-D0D84C51E935}">
+<ds:datastoreItem xmlns:ds="http://schemas.openxmlformats.org/officeDocument/2006/customXml" ds:itemID="{65BA5AC4-30D8-40CA-B0A1-58DF18CF4FCE}">
   <ds:schemaRefs>
     <ds:schemaRef ds:uri="http://schemas.openxmlformats.org/officeDocument/2006/bibliography"/>
   </ds:schemaRefs>

</xml_diff>